<commit_message>
Updated syllabus and theory notes
</commit_message>
<xml_diff>
--- a/NamasteReact_Time_For_The_Test/Chapter 13 - RTL with Jest Syllabus.docx
+++ b/NamasteReact_Time_For_The_Test/Chapter 13 - RTL with Jest Syllabus.docx
@@ -13,7 +13,7 @@
     <w:p>
       <w:r>
         <w:pict w14:anchorId="4DFD6FA3">
-          <v:rect id="_x0000_i1047" style="width:0;height:1.5pt" o:hralign="center" o:hrstd="t" o:hr="t" fillcolor="#a0a0a0" stroked="f"/>
+          <v:rect id="_x0000_i1025" style="width:0;height:1.5pt" o:hralign="center" o:hrstd="t" o:hr="t" fillcolor="#a0a0a0" stroked="f"/>
         </w:pict>
       </w:r>
     </w:p>
@@ -42,7 +42,7 @@
     <w:p>
       <w:r>
         <w:pict w14:anchorId="0EB091D1">
-          <v:rect id="_x0000_i1048" style="width:0;height:1.5pt" o:hralign="center" o:hrstd="t" o:hr="t" fillcolor="#a0a0a0" stroked="f"/>
+          <v:rect id="_x0000_i1026" style="width:0;height:1.5pt" o:hralign="center" o:hrstd="t" o:hr="t" fillcolor="#a0a0a0" stroked="f"/>
         </w:pict>
       </w:r>
     </w:p>
@@ -251,7 +251,7 @@
     <w:p>
       <w:r>
         <w:pict w14:anchorId="26D6AAFC">
-          <v:rect id="_x0000_i1049" style="width:0;height:1.5pt" o:hralign="center" o:hrstd="t" o:hr="t" fillcolor="#a0a0a0" stroked="f"/>
+          <v:rect id="_x0000_i1027" style="width:0;height:1.5pt" o:hralign="center" o:hrstd="t" o:hr="t" fillcolor="#a0a0a0" stroked="f"/>
         </w:pict>
       </w:r>
     </w:p>
@@ -484,7 +484,7 @@
     <w:p>
       <w:r>
         <w:pict w14:anchorId="146A57E5">
-          <v:rect id="_x0000_i1050" style="width:0;height:1.5pt" o:hralign="center" o:hrstd="t" o:hr="t" fillcolor="#a0a0a0" stroked="f"/>
+          <v:rect id="_x0000_i1028" style="width:0;height:1.5pt" o:hralign="center" o:hrstd="t" o:hr="t" fillcolor="#a0a0a0" stroked="f"/>
         </w:pict>
       </w:r>
     </w:p>
@@ -615,27 +615,11 @@
       </w:r>
     </w:p>
     <w:p>
-      <w:pPr>
-        <w:pStyle w:val="NormalWeb"/>
-        <w:numPr>
-          <w:ilvl w:val="0"/>
-          <w:numId w:val="19"/>
-        </w:numPr>
-      </w:pPr>
-      <w:r>
-        <w:rPr>
-          <w:rFonts w:ascii="Segoe UI Emoji" w:hAnsi="Segoe UI Emoji" w:cs="Segoe UI Emoji"/>
-        </w:rPr>
-        <w:t>✅</w:t>
-      </w:r>
-      <w:r>
-        <w:t xml:space="preserve"> Snapshot testing (optional but good to know)</w:t>
-      </w:r>
-    </w:p>
-    <w:p>
+      <w:bookmarkStart w:id="0" w:name="_GoBack"/>
+      <w:bookmarkEnd w:id="0"/>
       <w:r>
         <w:pict w14:anchorId="4EBAB792">
-          <v:rect id="_x0000_i1051" style="width:0;height:1.5pt" o:hralign="center" o:hrstd="t" o:hr="t" fillcolor="#a0a0a0" stroked="f"/>
+          <v:rect id="_x0000_i1029" style="width:0;height:1.5pt" o:hralign="center" o:hrstd="t" o:hr="t" fillcolor="#a0a0a0" stroked="f"/>
         </w:pict>
       </w:r>
     </w:p>
@@ -745,31 +729,7 @@
         <w:t>✅</w:t>
       </w:r>
       <w:r>
-        <w:t xml:space="preserve"> Usage of </w:t>
-      </w:r>
-      <w:r>
-        <w:rPr>
-          <w:rStyle w:val="HTMLCode"/>
-        </w:rPr>
-        <w:t>act()</w:t>
-      </w:r>
-    </w:p>
-    <w:p>
-      <w:pPr>
-        <w:pStyle w:val="NormalWeb"/>
-        <w:numPr>
-          <w:ilvl w:val="0"/>
-          <w:numId w:val="20"/>
-        </w:numPr>
-      </w:pPr>
-      <w:r>
-        <w:rPr>
-          <w:rFonts w:ascii="Segoe UI Emoji" w:hAnsi="Segoe UI Emoji" w:cs="Segoe UI Emoji"/>
-        </w:rPr>
-        <w:t>✅</w:t>
-      </w:r>
-      <w:r>
-        <w:t xml:space="preserve"> Coverage and Snapshot Testing</w:t>
+        <w:t xml:space="preserve"> Debugging Tests</w:t>
       </w:r>
     </w:p>
     <w:p>
@@ -781,13 +741,27 @@
         </w:numPr>
       </w:pPr>
       <w:r>
-        <w:t xml:space="preserve">Using </w:t>
-      </w:r>
-      <w:r>
         <w:rPr>
           <w:rStyle w:val="HTMLCode"/>
         </w:rPr>
-        <w:t>--coverage</w:t>
+        <w:t>debug()</w:t>
+      </w:r>
+      <w:r>
+        <w:t xml:space="preserve">, </w:t>
+      </w:r>
+      <w:proofErr w:type="spellStart"/>
+      <w:r>
+        <w:rPr>
+          <w:rStyle w:val="HTMLCode"/>
+        </w:rPr>
+        <w:t>logTestingPlaygroundURL</w:t>
+      </w:r>
+      <w:proofErr w:type="spellEnd"/>
+      <w:r>
+        <w:rPr>
+          <w:rStyle w:val="HTMLCode"/>
+        </w:rPr>
+        <w:t>()</w:t>
       </w:r>
     </w:p>
     <w:p>
@@ -799,517 +773,10 @@
         </w:numPr>
       </w:pPr>
       <w:r>
-        <w:t>Understanding coverage reports</w:t>
+        <w:t>Handling flaky tests</w:t>
       </w:r>
     </w:p>
-    <w:p>
-      <w:pPr>
-        <w:pStyle w:val="NormalWeb"/>
-        <w:numPr>
-          <w:ilvl w:val="1"/>
-          <w:numId w:val="20"/>
-        </w:numPr>
-      </w:pPr>
-      <w:r>
-        <w:t>Snapshot testing pros/cons</w:t>
-      </w:r>
-    </w:p>
-    <w:p>
-      <w:pPr>
-        <w:pStyle w:val="NormalWeb"/>
-        <w:numPr>
-          <w:ilvl w:val="0"/>
-          <w:numId w:val="20"/>
-        </w:numPr>
-      </w:pPr>
-      <w:r>
-        <w:rPr>
-          <w:rFonts w:ascii="Segoe UI Emoji" w:hAnsi="Segoe UI Emoji" w:cs="Segoe UI Emoji"/>
-        </w:rPr>
-        <w:t>✅</w:t>
-      </w:r>
-      <w:r>
-        <w:t xml:space="preserve"> Debugging Tests</w:t>
-      </w:r>
-    </w:p>
-    <w:p>
-      <w:pPr>
-        <w:pStyle w:val="NormalWeb"/>
-        <w:numPr>
-          <w:ilvl w:val="1"/>
-          <w:numId w:val="20"/>
-        </w:numPr>
-      </w:pPr>
-      <w:r>
-        <w:rPr>
-          <w:rStyle w:val="HTMLCode"/>
-        </w:rPr>
-        <w:t>debug()</w:t>
-      </w:r>
-      <w:r>
-        <w:t xml:space="preserve">, </w:t>
-      </w:r>
-      <w:proofErr w:type="spellStart"/>
-      <w:r>
-        <w:rPr>
-          <w:rStyle w:val="HTMLCode"/>
-        </w:rPr>
-        <w:t>logTestingPlaygroundURL</w:t>
-      </w:r>
-      <w:proofErr w:type="spellEnd"/>
-      <w:r>
-        <w:rPr>
-          <w:rStyle w:val="HTMLCode"/>
-        </w:rPr>
-        <w:t>()</w:t>
-      </w:r>
-    </w:p>
-    <w:p>
-      <w:pPr>
-        <w:pStyle w:val="NormalWeb"/>
-        <w:numPr>
-          <w:ilvl w:val="1"/>
-          <w:numId w:val="20"/>
-        </w:numPr>
-      </w:pPr>
-      <w:r>
-        <w:t>Handling flaky tests</w:t>
-      </w:r>
-    </w:p>
-    <w:p>
-      <w:pPr>
-        <w:pStyle w:val="NormalWeb"/>
-        <w:numPr>
-          <w:ilvl w:val="0"/>
-          <w:numId w:val="20"/>
-        </w:numPr>
-      </w:pPr>
-      <w:r>
-        <w:rPr>
-          <w:rFonts w:ascii="Segoe UI Emoji" w:hAnsi="Segoe UI Emoji" w:cs="Segoe UI Emoji"/>
-        </w:rPr>
-        <w:t>✅</w:t>
-      </w:r>
-      <w:r>
-        <w:t xml:space="preserve"> Mock Service Worker (MSW)</w:t>
-      </w:r>
-    </w:p>
-    <w:p>
-      <w:pPr>
-        <w:pStyle w:val="NormalWeb"/>
-        <w:numPr>
-          <w:ilvl w:val="1"/>
-          <w:numId w:val="20"/>
-        </w:numPr>
-      </w:pPr>
-      <w:r>
-        <w:t>Setting up MSW</w:t>
-      </w:r>
-    </w:p>
-    <w:p>
-      <w:pPr>
-        <w:pStyle w:val="NormalWeb"/>
-        <w:numPr>
-          <w:ilvl w:val="1"/>
-          <w:numId w:val="20"/>
-        </w:numPr>
-      </w:pPr>
-      <w:r>
-        <w:t>Writing handlers</w:t>
-      </w:r>
-    </w:p>
-    <w:p>
-      <w:pPr>
-        <w:pStyle w:val="NormalWeb"/>
-        <w:numPr>
-          <w:ilvl w:val="1"/>
-          <w:numId w:val="20"/>
-        </w:numPr>
-      </w:pPr>
-      <w:r>
-        <w:t>Integration with RTL</w:t>
-      </w:r>
-    </w:p>
-    <w:p>
-      <w:pPr>
-        <w:pStyle w:val="NormalWeb"/>
-      </w:pPr>
-      <w:r>
-        <w:rPr>
-          <w:rStyle w:val="Strong"/>
-          <w:rFonts w:eastAsiaTheme="majorEastAsia"/>
-        </w:rPr>
-        <w:t>Practice:</w:t>
-      </w:r>
-    </w:p>
-    <w:p>
-      <w:pPr>
-        <w:pStyle w:val="NormalWeb"/>
-        <w:numPr>
-          <w:ilvl w:val="0"/>
-          <w:numId w:val="21"/>
-        </w:numPr>
-      </w:pPr>
-      <w:r>
-        <w:t>Mocked dashboard with API data</w:t>
-      </w:r>
-    </w:p>
-    <w:p>
-      <w:r>
-        <w:pict w14:anchorId="6C212B89">
-          <v:rect id="_x0000_i1052" style="width:0;height:1.5pt" o:hralign="center" o:hrstd="t" o:hr="t" fillcolor="#a0a0a0" stroked="f"/>
-        </w:pict>
-      </w:r>
-    </w:p>
-    <w:p>
-      <w:pPr>
-        <w:pStyle w:val="Heading2"/>
-      </w:pPr>
-      <w:r>
-        <w:rPr>
-          <w:rFonts w:ascii="Segoe UI Emoji" w:hAnsi="Segoe UI Emoji" w:cs="Segoe UI Emoji"/>
-        </w:rPr>
-        <w:t>🔴</w:t>
-      </w:r>
-      <w:r>
-        <w:t xml:space="preserve"> PHASE 5: Mastery and CI Integration</w:t>
-      </w:r>
-    </w:p>
-    <w:p>
-      <w:pPr>
-        <w:pStyle w:val="NormalWeb"/>
-      </w:pPr>
-      <w:r>
-        <w:rPr>
-          <w:rStyle w:val="Strong"/>
-          <w:rFonts w:eastAsiaTheme="majorEastAsia"/>
-        </w:rPr>
-        <w:t>Goal:</w:t>
-      </w:r>
-      <w:r>
-        <w:t xml:space="preserve"> Production-ready testing and pipelines.</w:t>
-      </w:r>
-    </w:p>
-    <w:p>
-      <w:pPr>
-        <w:pStyle w:val="Heading3"/>
-      </w:pPr>
-      <w:r>
-        <w:t>Topics:</w:t>
-      </w:r>
-    </w:p>
-    <w:p>
-      <w:pPr>
-        <w:pStyle w:val="NormalWeb"/>
-        <w:numPr>
-          <w:ilvl w:val="0"/>
-          <w:numId w:val="22"/>
-        </w:numPr>
-      </w:pPr>
-      <w:r>
-        <w:rPr>
-          <w:rFonts w:ascii="Segoe UI Emoji" w:hAnsi="Segoe UI Emoji" w:cs="Segoe UI Emoji"/>
-        </w:rPr>
-        <w:t>✅</w:t>
-      </w:r>
-      <w:r>
-        <w:t xml:space="preserve"> Test-Driven Development (TDD)</w:t>
-      </w:r>
-    </w:p>
-    <w:p>
-      <w:pPr>
-        <w:pStyle w:val="NormalWeb"/>
-        <w:numPr>
-          <w:ilvl w:val="1"/>
-          <w:numId w:val="22"/>
-        </w:numPr>
-      </w:pPr>
-      <w:r>
-        <w:t>Red-Green-Refactor cycle</w:t>
-      </w:r>
-    </w:p>
-    <w:p>
-      <w:pPr>
-        <w:pStyle w:val="NormalWeb"/>
-        <w:numPr>
-          <w:ilvl w:val="1"/>
-          <w:numId w:val="22"/>
-        </w:numPr>
-      </w:pPr>
-      <w:r>
-        <w:t>TDD in React</w:t>
-      </w:r>
-    </w:p>
-    <w:p>
-      <w:pPr>
-        <w:pStyle w:val="NormalWeb"/>
-        <w:numPr>
-          <w:ilvl w:val="0"/>
-          <w:numId w:val="22"/>
-        </w:numPr>
-      </w:pPr>
-      <w:r>
-        <w:rPr>
-          <w:rFonts w:ascii="Segoe UI Emoji" w:hAnsi="Segoe UI Emoji" w:cs="Segoe UI Emoji"/>
-        </w:rPr>
-        <w:t>✅</w:t>
-      </w:r>
-      <w:r>
-        <w:t xml:space="preserve"> CI/CD Integration</w:t>
-      </w:r>
-    </w:p>
-    <w:p>
-      <w:pPr>
-        <w:pStyle w:val="NormalWeb"/>
-        <w:numPr>
-          <w:ilvl w:val="1"/>
-          <w:numId w:val="22"/>
-        </w:numPr>
-      </w:pPr>
-      <w:r>
-        <w:t>GitHub Actions</w:t>
-      </w:r>
-    </w:p>
-    <w:p>
-      <w:pPr>
-        <w:pStyle w:val="NormalWeb"/>
-        <w:numPr>
-          <w:ilvl w:val="1"/>
-          <w:numId w:val="22"/>
-        </w:numPr>
-      </w:pPr>
-      <w:r>
-        <w:lastRenderedPageBreak/>
-        <w:t>GitLab CI / Jenkins setup</w:t>
-      </w:r>
-    </w:p>
-    <w:p>
-      <w:pPr>
-        <w:pStyle w:val="NormalWeb"/>
-        <w:numPr>
-          <w:ilvl w:val="1"/>
-          <w:numId w:val="22"/>
-        </w:numPr>
-      </w:pPr>
-      <w:r>
-        <w:rPr>
-          <w:rStyle w:val="HTMLCode"/>
-        </w:rPr>
-        <w:t>npm test</w:t>
-      </w:r>
-      <w:r>
-        <w:t xml:space="preserve"> integration</w:t>
-      </w:r>
-    </w:p>
-    <w:p>
-      <w:pPr>
-        <w:pStyle w:val="NormalWeb"/>
-        <w:numPr>
-          <w:ilvl w:val="0"/>
-          <w:numId w:val="22"/>
-        </w:numPr>
-      </w:pPr>
-      <w:r>
-        <w:rPr>
-          <w:rFonts w:ascii="Segoe UI Emoji" w:hAnsi="Segoe UI Emoji" w:cs="Segoe UI Emoji"/>
-        </w:rPr>
-        <w:t>✅</w:t>
-      </w:r>
-      <w:r>
-        <w:t xml:space="preserve"> Best Practices &amp; Anti-Patterns</w:t>
-      </w:r>
-    </w:p>
-    <w:p>
-      <w:pPr>
-        <w:pStyle w:val="NormalWeb"/>
-        <w:numPr>
-          <w:ilvl w:val="1"/>
-          <w:numId w:val="22"/>
-        </w:numPr>
-      </w:pPr>
-      <w:r>
-        <w:t>What/what not to test</w:t>
-      </w:r>
-    </w:p>
-    <w:p>
-      <w:pPr>
-        <w:pStyle w:val="NormalWeb"/>
-        <w:numPr>
-          <w:ilvl w:val="1"/>
-          <w:numId w:val="22"/>
-        </w:numPr>
-      </w:pPr>
-      <w:r>
-        <w:t>Avoiding implementation detail testing</w:t>
-      </w:r>
-    </w:p>
-    <w:p>
-      <w:pPr>
-        <w:pStyle w:val="NormalWeb"/>
-        <w:numPr>
-          <w:ilvl w:val="1"/>
-          <w:numId w:val="22"/>
-        </w:numPr>
-      </w:pPr>
-      <w:r>
-        <w:t>Maintainable tests</w:t>
-      </w:r>
-    </w:p>
-    <w:p>
-      <w:r>
-        <w:pict w14:anchorId="4F901C42">
-          <v:rect id="_x0000_i1053" style="width:0;height:1.5pt" o:hralign="center" o:hrstd="t" o:hr="t" fillcolor="#a0a0a0" stroked="f"/>
-        </w:pict>
-      </w:r>
-    </w:p>
-    <w:p>
-      <w:pPr>
-        <w:pStyle w:val="Heading2"/>
-      </w:pPr>
-      <w:r>
-        <w:rPr>
-          <w:rFonts w:ascii="Calibri Light" w:hAnsi="Calibri Light" w:cs="Calibri Light"/>
-        </w:rPr>
-        <w:t>🧪</w:t>
-      </w:r>
-      <w:r>
-        <w:t xml:space="preserve"> BONUS: Real Project Practice</w:t>
-      </w:r>
-    </w:p>
-    <w:p>
-      <w:pPr>
-        <w:pStyle w:val="NormalWeb"/>
-      </w:pPr>
-      <w:r>
-        <w:rPr>
-          <w:rStyle w:val="Strong"/>
-          <w:rFonts w:eastAsiaTheme="majorEastAsia"/>
-        </w:rPr>
-        <w:t>Goal:</w:t>
-      </w:r>
-      <w:r>
-        <w:t xml:space="preserve"> Apply everything in a real-world project.</w:t>
-      </w:r>
-    </w:p>
-    <w:p>
-      <w:pPr>
-        <w:pStyle w:val="Heading3"/>
-      </w:pPr>
-      <w:r>
-        <w:t>Project Ideas:</w:t>
-      </w:r>
-    </w:p>
-    <w:p>
-      <w:pPr>
-        <w:pStyle w:val="NormalWeb"/>
-        <w:numPr>
-          <w:ilvl w:val="0"/>
-          <w:numId w:val="23"/>
-        </w:numPr>
-      </w:pPr>
-      <w:r>
-        <w:t>To-do App</w:t>
-      </w:r>
-    </w:p>
-    <w:p>
-      <w:pPr>
-        <w:pStyle w:val="NormalWeb"/>
-        <w:numPr>
-          <w:ilvl w:val="0"/>
-          <w:numId w:val="23"/>
-        </w:numPr>
-      </w:pPr>
-      <w:r>
-        <w:t>Weather App (Context + Routing)</w:t>
-      </w:r>
-    </w:p>
-    <w:p>
-      <w:pPr>
-        <w:pStyle w:val="NormalWeb"/>
-        <w:numPr>
-          <w:ilvl w:val="0"/>
-          <w:numId w:val="23"/>
-        </w:numPr>
-      </w:pPr>
-      <w:r>
-        <w:t>E-commerce Page (Product + Cart)</w:t>
-      </w:r>
-    </w:p>
-    <w:p>
-      <w:pPr>
-        <w:pStyle w:val="Heading3"/>
-      </w:pPr>
-      <w:r>
-        <w:t>What to Test:</w:t>
-      </w:r>
-    </w:p>
-    <w:p>
-      <w:pPr>
-        <w:pStyle w:val="NormalWeb"/>
-        <w:numPr>
-          <w:ilvl w:val="0"/>
-          <w:numId w:val="24"/>
-        </w:numPr>
-      </w:pPr>
-      <w:r>
-        <w:t>Rendering</w:t>
-      </w:r>
-    </w:p>
-    <w:p>
-      <w:pPr>
-        <w:pStyle w:val="NormalWeb"/>
-        <w:numPr>
-          <w:ilvl w:val="0"/>
-          <w:numId w:val="24"/>
-        </w:numPr>
-      </w:pPr>
-      <w:r>
-        <w:t>User Interactions</w:t>
-      </w:r>
-    </w:p>
-    <w:p>
-      <w:pPr>
-        <w:pStyle w:val="NormalWeb"/>
-        <w:numPr>
-          <w:ilvl w:val="0"/>
-          <w:numId w:val="24"/>
-        </w:numPr>
-      </w:pPr>
-      <w:r>
-        <w:t>State &amp; APIs</w:t>
-      </w:r>
-    </w:p>
-    <w:p>
-      <w:pPr>
-        <w:pStyle w:val="NormalWeb"/>
-        <w:numPr>
-          <w:ilvl w:val="0"/>
-          <w:numId w:val="24"/>
-        </w:numPr>
-      </w:pPr>
-      <w:r>
-        <w:t>Loaders &amp; Errors</w:t>
-      </w:r>
-    </w:p>
-    <w:p>
-      <w:pPr>
-        <w:pStyle w:val="NormalWeb"/>
-        <w:numPr>
-          <w:ilvl w:val="0"/>
-          <w:numId w:val="24"/>
-        </w:numPr>
-      </w:pPr>
-      <w:r>
-        <w:t>Custom hooks</w:t>
-      </w:r>
-    </w:p>
-    <w:p>
-      <w:r>
-        <w:t>Usage of act</w:t>
-      </w:r>
-      <w:bookmarkStart w:id="0" w:name="_GoBack"/>
-      <w:bookmarkEnd w:id="0"/>
-    </w:p>
+    <w:p/>
     <w:sectPr>
       <w:pgSz w:w="11906" w:h="16838"/>
       <w:pgMar w:top="1440" w:right="1440" w:bottom="1440" w:left="1440" w:header="708" w:footer="708" w:gutter="0"/>

</xml_diff>